<commit_message>
update release doc after review Related to Issue [HRING-1849]
</commit_message>
<xml_diff>
--- a/doc/Releasing DikesOvertopping.docx
+++ b/doc/Releasing DikesOvertopping.docx
@@ -9,326 +9,596 @@
           <w:lang w:val="en-US"/>
         </w:rPr>
       </w:pPr>
-      <w:r>
-        <w:rPr>
-          <w:lang w:val="en-US"/>
-        </w:rPr>
-        <w:t xml:space="preserve">Releasing </w:t>
-      </w:r>
-      <w:r>
-        <w:rPr>
-          <w:lang w:val="en-US"/>
-        </w:rPr>
-        <w:t xml:space="preserve">the </w:t>
-      </w:r>
-      <w:proofErr w:type="spellStart"/>
-      <w:r>
-        <w:rPr>
-          <w:lang w:val="en-US"/>
-        </w:rPr>
-        <w:t>DikesOvertopping</w:t>
-      </w:r>
-      <w:proofErr w:type="spellEnd"/>
-      <w:r>
-        <w:rPr>
-          <w:lang w:val="en-US"/>
-        </w:rPr>
-        <w:t xml:space="preserve"> kernel</w:t>
-      </w:r>
-      <w:r>
-        <w:rPr>
-          <w:lang w:val="en-US"/>
-        </w:rPr>
-        <w:t>.</w:t>
-      </w:r>
-    </w:p>
-    <w:p>
-      <w:pPr>
-        <w:rPr>
-          <w:lang w:val="en-US"/>
-        </w:rPr>
-      </w:pPr>
-      <w:r>
-        <w:rPr>
-          <w:lang w:val="en-US"/>
-        </w:rPr>
-        <w:t>This document describes the steps i</w:t>
-      </w:r>
-      <w:r>
-        <w:rPr>
-          <w:lang w:val="en-US"/>
-        </w:rPr>
-        <w:t xml:space="preserve">n making a </w:t>
-      </w:r>
-      <w:proofErr w:type="spellStart"/>
-      <w:r>
-        <w:rPr>
-          <w:lang w:val="en-US"/>
-        </w:rPr>
-        <w:t>DikesOvertopping</w:t>
-      </w:r>
-      <w:proofErr w:type="spellEnd"/>
-      <w:r>
-        <w:rPr>
-          <w:lang w:val="en-US"/>
-        </w:rPr>
-        <w:t xml:space="preserve"> release.</w:t>
-      </w:r>
-    </w:p>
-    <w:p>
-      <w:pPr>
-        <w:pStyle w:val="Heading1"/>
-        <w:rPr>
-          <w:lang w:val="en-US"/>
-        </w:rPr>
-      </w:pPr>
-      <w:r>
-        <w:rPr>
-          <w:lang w:val="en-US"/>
-        </w:rPr>
-        <w:t>Preparations</w:t>
-      </w:r>
-    </w:p>
-    <w:p>
-      <w:pPr>
-        <w:pStyle w:val="Heading2"/>
-        <w:rPr>
-          <w:lang w:val="en-US"/>
-        </w:rPr>
-      </w:pPr>
-      <w:r>
-        <w:rPr>
-          <w:lang w:val="en-US"/>
-        </w:rPr>
-        <w:t>New version number</w:t>
-      </w:r>
-    </w:p>
-    <w:p>
-      <w:pPr>
-        <w:rPr>
-          <w:lang w:val="en-US"/>
-        </w:rPr>
-      </w:pPr>
-      <w:r>
-        <w:rPr>
-          <w:lang w:val="en-US"/>
-        </w:rPr>
-        <w:t xml:space="preserve">Update the version number such that each release has </w:t>
-      </w:r>
-      <w:r>
-        <w:rPr>
-          <w:lang w:val="en-US"/>
-        </w:rPr>
-        <w:t>a</w:t>
-      </w:r>
-      <w:r>
-        <w:rPr>
-          <w:lang w:val="en-US"/>
-        </w:rPr>
-        <w:t xml:space="preserve"> unique version</w:t>
-      </w:r>
-      <w:r>
-        <w:rPr>
-          <w:lang w:val="en-US"/>
-        </w:rPr>
-        <w:t xml:space="preserve"> number.</w:t>
-      </w:r>
-    </w:p>
-    <w:p>
-      <w:pPr>
-        <w:rPr>
-          <w:lang w:val="en-US"/>
-        </w:rPr>
-      </w:pPr>
-      <w:r>
-        <w:rPr>
-          <w:lang w:val="en-US"/>
-        </w:rPr>
-        <w:t xml:space="preserve">We use version of the form 23.1.1 with 23 the year (modulo 100) and the second digit for a release with changes in the interface </w:t>
-      </w:r>
-      <w:r>
-        <w:rPr>
-          <w:lang w:val="en-US"/>
-        </w:rPr>
-        <w:t>or new features</w:t>
-      </w:r>
-      <w:r>
-        <w:rPr>
-          <w:lang w:val="en-US"/>
-        </w:rPr>
-        <w:t xml:space="preserve"> (compared to a release with in same year)</w:t>
-      </w:r>
-      <w:r>
-        <w:rPr>
-          <w:lang w:val="en-US"/>
-        </w:rPr>
-        <w:t xml:space="preserve"> </w:t>
-      </w:r>
-      <w:r>
-        <w:rPr>
-          <w:lang w:val="en-US"/>
-        </w:rPr>
-        <w:t>and the last digit for small updates/bug fixes.</w:t>
-      </w:r>
-    </w:p>
-    <w:p>
-      <w:pPr>
-        <w:pStyle w:val="Heading2"/>
-        <w:rPr>
-          <w:lang w:val="en-US"/>
-        </w:rPr>
-      </w:pPr>
-      <w:r>
-        <w:rPr>
-          <w:lang w:val="en-US"/>
-        </w:rPr>
-        <w:t>Select dependencies</w:t>
-      </w:r>
-    </w:p>
-    <w:p>
-      <w:pPr>
-        <w:rPr>
-          <w:lang w:val="en-US"/>
-        </w:rPr>
-      </w:pPr>
-      <w:proofErr w:type="spellStart"/>
-      <w:r>
-        <w:rPr>
-          <w:lang w:val="en-US"/>
-        </w:rPr>
-        <w:t>DikesOvertopping</w:t>
-      </w:r>
-      <w:proofErr w:type="spellEnd"/>
-      <w:r>
-        <w:rPr>
-          <w:lang w:val="en-US"/>
-        </w:rPr>
-        <w:t xml:space="preserve"> depends on Fortran-Common-Library and is build using a Fortran compiler.</w:t>
-      </w:r>
-    </w:p>
-    <w:p>
-      <w:pPr>
-        <w:rPr>
-          <w:lang w:val="en-US"/>
-        </w:rPr>
-      </w:pPr>
-      <w:r>
-        <w:rPr>
-          <w:lang w:val="en-US"/>
-        </w:rPr>
-        <w:t>I</w:t>
-      </w:r>
-      <w:r>
-        <w:rPr>
-          <w:lang w:val="en-US"/>
-        </w:rPr>
-        <w:t xml:space="preserve">deally </w:t>
-      </w:r>
-      <w:r>
-        <w:rPr>
-          <w:lang w:val="en-US"/>
-        </w:rPr>
-        <w:t xml:space="preserve">a release of </w:t>
-      </w:r>
-      <w:proofErr w:type="spellStart"/>
-      <w:r>
-        <w:rPr>
-          <w:lang w:val="en-US"/>
-        </w:rPr>
-        <w:t>DikesOvertopping</w:t>
-      </w:r>
-      <w:proofErr w:type="spellEnd"/>
-      <w:r>
-        <w:rPr>
-          <w:lang w:val="en-US"/>
-        </w:rPr>
-        <w:t xml:space="preserve"> </w:t>
-      </w:r>
-      <w:r>
-        <w:rPr>
-          <w:lang w:val="en-US"/>
-        </w:rPr>
-        <w:t>uses the latest release of Fortran-Common-Library and the newest compiler available on TeamCity.</w:t>
-      </w:r>
-    </w:p>
-    <w:p>
-      <w:pPr>
-        <w:pStyle w:val="Heading1"/>
-        <w:rPr>
-          <w:lang w:val="en-US"/>
-        </w:rPr>
-      </w:pPr>
-      <w:r>
-        <w:rPr>
-          <w:lang w:val="en-US"/>
-        </w:rPr>
-        <w:t>Creating the release</w:t>
-      </w:r>
-    </w:p>
-    <w:p>
-      <w:pPr>
-        <w:rPr>
-          <w:lang w:val="en-US"/>
-        </w:rPr>
-      </w:pPr>
-      <w:r>
-        <w:rPr>
-          <w:lang w:val="en-US"/>
-        </w:rPr>
-        <w:t>The binaries are created on TeamCity in four configurations: windows 32-bit, windows 64-bit, Linux 64-bit with Intel compiler and Linux 64-bit with GNU compiler. The GNU build is only in use as it has more checks during compile time, and its artifacts is not released.</w:t>
-      </w:r>
-    </w:p>
-    <w:p>
-      <w:pPr>
-        <w:rPr>
-          <w:lang w:val="en-US"/>
-        </w:rPr>
-      </w:pPr>
-      <w:r>
-        <w:rPr>
-          <w:lang w:val="en-US"/>
-        </w:rPr>
-        <w:t>The artifacts of the three other builds are copied into the release folder.</w:t>
-      </w:r>
-    </w:p>
-    <w:p>
-      <w:pPr>
-        <w:rPr>
-          <w:lang w:val="en-US"/>
-        </w:rPr>
-      </w:pPr>
-      <w:r>
-        <w:rPr>
-          <w:lang w:val="en-US"/>
-        </w:rPr>
-        <w:t>When this last step is committed, tags are created in both s</w:t>
-      </w:r>
-      <w:r>
-        <w:rPr>
-          <w:lang w:val="en-US"/>
-        </w:rPr>
-        <w:t>ub</w:t>
-      </w:r>
-      <w:r>
-        <w:rPr>
-          <w:lang w:val="en-US"/>
-        </w:rPr>
-        <w:t>v</w:t>
-      </w:r>
-      <w:r>
-        <w:rPr>
-          <w:lang w:val="en-US"/>
-        </w:rPr>
-        <w:t>ersio</w:t>
-      </w:r>
-      <w:r>
-        <w:rPr>
-          <w:lang w:val="en-US"/>
-        </w:rPr>
-        <w:t>n and TeamCity.</w:t>
-      </w:r>
       <w:bookmarkStart w:id="0" w:name="_GoBack"/>
       <w:bookmarkEnd w:id="0"/>
+      <w:r>
+        <w:rPr>
+          <w:lang w:val="en-US"/>
+        </w:rPr>
+        <w:t xml:space="preserve">Releasing </w:t>
+      </w:r>
+      <w:r>
+        <w:rPr>
+          <w:lang w:val="en-US"/>
+        </w:rPr>
+        <w:t xml:space="preserve">the </w:t>
+      </w:r>
+      <w:proofErr w:type="spellStart"/>
+      <w:r>
+        <w:rPr>
+          <w:lang w:val="en-US"/>
+        </w:rPr>
+        <w:t>DikesOvertopping</w:t>
+      </w:r>
+      <w:proofErr w:type="spellEnd"/>
+      <w:r>
+        <w:rPr>
+          <w:lang w:val="en-US"/>
+        </w:rPr>
+        <w:t xml:space="preserve"> kernel</w:t>
+      </w:r>
+      <w:r>
+        <w:rPr>
+          <w:lang w:val="en-US"/>
+        </w:rPr>
+        <w:t>.</w:t>
+      </w:r>
+    </w:p>
+    <w:p>
+      <w:pPr>
+        <w:rPr>
+          <w:lang w:val="en-US"/>
+        </w:rPr>
+      </w:pPr>
+      <w:r>
+        <w:rPr>
+          <w:lang w:val="en-US"/>
+        </w:rPr>
+        <w:t>This document describes the steps i</w:t>
+      </w:r>
+      <w:r>
+        <w:rPr>
+          <w:lang w:val="en-US"/>
+        </w:rPr>
+        <w:t xml:space="preserve">n making a </w:t>
+      </w:r>
+      <w:proofErr w:type="spellStart"/>
+      <w:r>
+        <w:rPr>
+          <w:lang w:val="en-US"/>
+        </w:rPr>
+        <w:t>DikesOvertopping</w:t>
+      </w:r>
+      <w:proofErr w:type="spellEnd"/>
+      <w:r>
+        <w:rPr>
+          <w:lang w:val="en-US"/>
+        </w:rPr>
+        <w:t xml:space="preserve"> release.</w:t>
+      </w:r>
+    </w:p>
+    <w:p>
+      <w:pPr>
+        <w:pStyle w:val="Heading1"/>
+        <w:rPr>
+          <w:lang w:val="en-US"/>
+        </w:rPr>
+      </w:pPr>
+      <w:r>
+        <w:rPr>
+          <w:lang w:val="en-US"/>
+        </w:rPr>
+        <w:t>Preparations</w:t>
+      </w:r>
+    </w:p>
+    <w:p>
+      <w:pPr>
+        <w:pStyle w:val="Heading2"/>
+        <w:rPr>
+          <w:lang w:val="en-US"/>
+        </w:rPr>
+      </w:pPr>
+      <w:r>
+        <w:rPr>
+          <w:lang w:val="en-US"/>
+        </w:rPr>
+        <w:t>New version number</w:t>
+      </w:r>
+    </w:p>
+    <w:p>
+      <w:pPr>
+        <w:rPr>
+          <w:lang w:val="en-US"/>
+        </w:rPr>
+      </w:pPr>
+      <w:r>
+        <w:rPr>
+          <w:lang w:val="en-US"/>
+        </w:rPr>
+        <w:t xml:space="preserve">Update the version number such that each release has </w:t>
+      </w:r>
+      <w:r>
+        <w:rPr>
+          <w:lang w:val="en-US"/>
+        </w:rPr>
+        <w:t>a</w:t>
+      </w:r>
+      <w:r>
+        <w:rPr>
+          <w:lang w:val="en-US"/>
+        </w:rPr>
+        <w:t xml:space="preserve"> unique version</w:t>
+      </w:r>
+      <w:r>
+        <w:rPr>
+          <w:lang w:val="en-US"/>
+        </w:rPr>
+        <w:t xml:space="preserve"> number.</w:t>
+      </w:r>
+    </w:p>
+    <w:p>
+      <w:pPr>
+        <w:rPr>
+          <w:lang w:val="en-US"/>
+        </w:rPr>
+      </w:pPr>
+      <w:r>
+        <w:rPr>
+          <w:lang w:val="en-US"/>
+        </w:rPr>
+        <w:t xml:space="preserve">We use version of the form </w:t>
+      </w:r>
+      <w:proofErr w:type="spellStart"/>
+      <w:r>
+        <w:rPr>
+          <w:lang w:val="en-US"/>
+        </w:rPr>
+        <w:t>xx</w:t>
+      </w:r>
+      <w:r>
+        <w:rPr>
+          <w:lang w:val="en-US"/>
+        </w:rPr>
+        <w:t>.</w:t>
+      </w:r>
+      <w:r>
+        <w:rPr>
+          <w:lang w:val="en-US"/>
+        </w:rPr>
+        <w:t>y</w:t>
+      </w:r>
+      <w:r>
+        <w:rPr>
+          <w:lang w:val="en-US"/>
+        </w:rPr>
+        <w:t>.</w:t>
+      </w:r>
+      <w:r>
+        <w:rPr>
+          <w:lang w:val="en-US"/>
+        </w:rPr>
+        <w:t>z</w:t>
+      </w:r>
+      <w:proofErr w:type="spellEnd"/>
+      <w:r>
+        <w:rPr>
+          <w:lang w:val="en-US"/>
+        </w:rPr>
+        <w:t xml:space="preserve"> </w:t>
+      </w:r>
+      <w:r>
+        <w:rPr>
+          <w:lang w:val="en-US"/>
+        </w:rPr>
+        <w:t>with</w:t>
+      </w:r>
+      <w:r>
+        <w:rPr>
+          <w:lang w:val="en-US"/>
+        </w:rPr>
+        <w:t xml:space="preserve"> the first digits</w:t>
+      </w:r>
+      <w:r>
+        <w:rPr>
+          <w:lang w:val="en-US"/>
+        </w:rPr>
+        <w:t xml:space="preserve"> </w:t>
+      </w:r>
+      <w:r>
+        <w:rPr>
+          <w:i/>
+          <w:iCs/>
+          <w:lang w:val="en-US"/>
+        </w:rPr>
+        <w:t>xx</w:t>
+      </w:r>
+      <w:r>
+        <w:rPr>
+          <w:lang w:val="en-US"/>
+        </w:rPr>
+        <w:t xml:space="preserve"> being </w:t>
+      </w:r>
+      <w:r>
+        <w:rPr>
+          <w:lang w:val="en-US"/>
+        </w:rPr>
+        <w:t>the year (modulo 100)</w:t>
+      </w:r>
+      <w:r>
+        <w:rPr>
+          <w:lang w:val="en-US"/>
+        </w:rPr>
+        <w:t xml:space="preserve"> of release,</w:t>
+      </w:r>
+      <w:r>
+        <w:rPr>
+          <w:lang w:val="en-US"/>
+        </w:rPr>
+        <w:t xml:space="preserve"> the second digit</w:t>
+      </w:r>
+      <w:r>
+        <w:rPr>
+          <w:lang w:val="en-US"/>
+        </w:rPr>
+        <w:t xml:space="preserve"> y</w:t>
+      </w:r>
+      <w:r>
+        <w:rPr>
+          <w:lang w:val="en-US"/>
+        </w:rPr>
+        <w:t xml:space="preserve"> for a release with changes in the interface </w:t>
+      </w:r>
+      <w:r>
+        <w:rPr>
+          <w:lang w:val="en-US"/>
+        </w:rPr>
+        <w:t>or new features</w:t>
+      </w:r>
+      <w:r>
+        <w:rPr>
+          <w:lang w:val="en-US"/>
+        </w:rPr>
+        <w:t xml:space="preserve"> (compared to a release within</w:t>
+      </w:r>
+      <w:r>
+        <w:rPr>
+          <w:lang w:val="en-US"/>
+        </w:rPr>
+        <w:t xml:space="preserve"> the</w:t>
+      </w:r>
+      <w:r>
+        <w:rPr>
+          <w:lang w:val="en-US"/>
+        </w:rPr>
+        <w:t xml:space="preserve"> same year)</w:t>
+      </w:r>
+      <w:r>
+        <w:rPr>
+          <w:lang w:val="en-US"/>
+        </w:rPr>
+        <w:t xml:space="preserve"> </w:t>
+      </w:r>
+      <w:r>
+        <w:rPr>
+          <w:lang w:val="en-US"/>
+        </w:rPr>
+        <w:t xml:space="preserve">and the last digit </w:t>
+      </w:r>
+      <w:r>
+        <w:rPr>
+          <w:i/>
+          <w:iCs/>
+          <w:lang w:val="en-US"/>
+        </w:rPr>
+        <w:t>z</w:t>
+      </w:r>
+      <w:r>
+        <w:rPr>
+          <w:lang w:val="en-US"/>
+        </w:rPr>
+        <w:t xml:space="preserve"> </w:t>
+      </w:r>
+      <w:r>
+        <w:rPr>
+          <w:lang w:val="en-US"/>
+        </w:rPr>
+        <w:t>for small updates/bug fixes.</w:t>
+      </w:r>
+      <w:r>
+        <w:rPr>
+          <w:lang w:val="en-US"/>
+        </w:rPr>
+        <w:t xml:space="preserve"> An example of a version number would be 23.1.1.</w:t>
+      </w:r>
+    </w:p>
+    <w:p>
+      <w:pPr>
+        <w:pStyle w:val="Heading2"/>
+        <w:rPr>
+          <w:lang w:val="en-US"/>
+        </w:rPr>
+      </w:pPr>
+      <w:r>
+        <w:rPr>
+          <w:lang w:val="en-US"/>
+        </w:rPr>
+        <w:t>Select dependencies</w:t>
+      </w:r>
+    </w:p>
+    <w:p>
+      <w:pPr>
+        <w:rPr>
+          <w:lang w:val="en-US"/>
+        </w:rPr>
+      </w:pPr>
+      <w:proofErr w:type="spellStart"/>
+      <w:r>
+        <w:rPr>
+          <w:lang w:val="en-US"/>
+        </w:rPr>
+        <w:t>DikesOvertopping</w:t>
+      </w:r>
+      <w:proofErr w:type="spellEnd"/>
+      <w:r>
+        <w:rPr>
+          <w:lang w:val="en-US"/>
+        </w:rPr>
+        <w:t xml:space="preserve"> depends on Fortran-Common-Library and is </w:t>
+      </w:r>
+      <w:r>
+        <w:rPr>
+          <w:lang w:val="en-US"/>
+        </w:rPr>
+        <w:t xml:space="preserve">built </w:t>
+      </w:r>
+      <w:r>
+        <w:rPr>
+          <w:lang w:val="en-US"/>
+        </w:rPr>
+        <w:t>using a Fortran compiler.</w:t>
+      </w:r>
+    </w:p>
+    <w:p>
+      <w:pPr>
+        <w:rPr>
+          <w:lang w:val="en-US"/>
+        </w:rPr>
+      </w:pPr>
+      <w:r>
+        <w:rPr>
+          <w:lang w:val="en-US"/>
+        </w:rPr>
+        <w:t>I</w:t>
+      </w:r>
+      <w:r>
+        <w:rPr>
+          <w:lang w:val="en-US"/>
+        </w:rPr>
+        <w:t xml:space="preserve">deally </w:t>
+      </w:r>
+      <w:r>
+        <w:rPr>
+          <w:lang w:val="en-US"/>
+        </w:rPr>
+        <w:t xml:space="preserve">a release of </w:t>
+      </w:r>
+      <w:proofErr w:type="spellStart"/>
+      <w:r>
+        <w:rPr>
+          <w:lang w:val="en-US"/>
+        </w:rPr>
+        <w:t>DikesOvertopping</w:t>
+      </w:r>
+      <w:proofErr w:type="spellEnd"/>
+      <w:r>
+        <w:rPr>
+          <w:lang w:val="en-US"/>
+        </w:rPr>
+        <w:t xml:space="preserve"> </w:t>
+      </w:r>
+      <w:r>
+        <w:rPr>
+          <w:lang w:val="en-US"/>
+        </w:rPr>
+        <w:t>uses the latest release of Fortran-Common-Library and the newest compiler available on TeamCity.</w:t>
+      </w:r>
+    </w:p>
+    <w:p>
+      <w:pPr>
+        <w:pStyle w:val="Heading1"/>
+        <w:rPr>
+          <w:lang w:val="en-US"/>
+        </w:rPr>
+      </w:pPr>
+      <w:r>
+        <w:rPr>
+          <w:lang w:val="en-US"/>
+        </w:rPr>
+        <w:t>Creating the release</w:t>
+      </w:r>
+    </w:p>
+    <w:p>
+      <w:pPr>
+        <w:rPr>
+          <w:lang w:val="en-US"/>
+        </w:rPr>
+      </w:pPr>
+      <w:r>
+        <w:rPr>
+          <w:lang w:val="en-US"/>
+        </w:rPr>
+        <w:t xml:space="preserve">The binaries are created on TeamCity in four configurations: windows 32-bit, windows 64-bit, Linux 64-bit with Intel compiler and Linux 64-bit with GNU compiler. The GNU build is only </w:t>
+      </w:r>
+      <w:r>
+        <w:rPr>
+          <w:lang w:val="en-US"/>
+        </w:rPr>
+        <w:t>used for performing</w:t>
+      </w:r>
+      <w:r>
+        <w:rPr>
+          <w:lang w:val="en-US"/>
+        </w:rPr>
+        <w:t xml:space="preserve"> more checks during compile time</w:t>
+      </w:r>
+      <w:r>
+        <w:rPr>
+          <w:lang w:val="en-US"/>
+        </w:rPr>
+        <w:t xml:space="preserve"> in comparison to the Intel compiler</w:t>
+      </w:r>
+      <w:r>
+        <w:rPr>
+          <w:lang w:val="en-US"/>
+        </w:rPr>
+        <w:t xml:space="preserve">, and its artifacts </w:t>
+      </w:r>
+      <w:r>
+        <w:rPr>
+          <w:lang w:val="en-US"/>
+        </w:rPr>
+        <w:t xml:space="preserve">are </w:t>
+      </w:r>
+      <w:r>
+        <w:rPr>
+          <w:lang w:val="en-US"/>
+        </w:rPr>
+        <w:t>not released.</w:t>
+      </w:r>
+    </w:p>
+    <w:p>
+      <w:pPr>
+        <w:rPr>
+          <w:lang w:val="en-US"/>
+        </w:rPr>
+      </w:pPr>
+      <w:r>
+        <w:rPr>
+          <w:lang w:val="en-US"/>
+        </w:rPr>
+        <w:t>The artifacts of the three other builds are copied into the release folder.</w:t>
+      </w:r>
+    </w:p>
+    <w:p>
+      <w:pPr>
+        <w:rPr>
+          <w:lang w:val="en-US"/>
+        </w:rPr>
+      </w:pPr>
+      <w:r>
+        <w:rPr>
+          <w:lang w:val="en-US"/>
+        </w:rPr>
+        <w:t xml:space="preserve">When this last step is committed, </w:t>
+      </w:r>
+      <w:r>
+        <w:rPr>
+          <w:lang w:val="en-US"/>
+        </w:rPr>
+        <w:t xml:space="preserve">a </w:t>
+      </w:r>
+      <w:r>
+        <w:rPr>
+          <w:lang w:val="en-US"/>
+        </w:rPr>
+        <w:t xml:space="preserve">tag </w:t>
+      </w:r>
+      <w:r>
+        <w:rPr>
+          <w:lang w:val="en-US"/>
+        </w:rPr>
+        <w:t xml:space="preserve">is </w:t>
+      </w:r>
+      <w:r>
+        <w:rPr>
+          <w:lang w:val="en-US"/>
+        </w:rPr>
+        <w:t xml:space="preserve">created </w:t>
+      </w:r>
+      <w:r>
+        <w:rPr>
+          <w:lang w:val="en-US"/>
+        </w:rPr>
+        <w:t xml:space="preserve">from this commit </w:t>
+      </w:r>
+      <w:r>
+        <w:rPr>
+          <w:lang w:val="en-US"/>
+        </w:rPr>
+        <w:t>in s</w:t>
+      </w:r>
+      <w:r>
+        <w:rPr>
+          <w:lang w:val="en-US"/>
+        </w:rPr>
+        <w:t>ub</w:t>
+      </w:r>
+      <w:r>
+        <w:rPr>
+          <w:lang w:val="en-US"/>
+        </w:rPr>
+        <w:t>v</w:t>
+      </w:r>
+      <w:r>
+        <w:rPr>
+          <w:lang w:val="en-US"/>
+        </w:rPr>
+        <w:t>ersio</w:t>
+      </w:r>
+      <w:r>
+        <w:rPr>
+          <w:lang w:val="en-US"/>
+        </w:rPr>
+        <w:t xml:space="preserve">n and </w:t>
+      </w:r>
+      <w:r>
+        <w:rPr>
+          <w:lang w:val="en-US"/>
+        </w:rPr>
+        <w:t xml:space="preserve">the </w:t>
+      </w:r>
+      <w:r>
+        <w:rPr>
+          <w:lang w:val="en-US"/>
+        </w:rPr>
+        <w:t xml:space="preserve">resulting </w:t>
+      </w:r>
+      <w:r>
+        <w:rPr>
+          <w:lang w:val="en-US"/>
+        </w:rPr>
+        <w:t xml:space="preserve">build </w:t>
+      </w:r>
+      <w:r>
+        <w:rPr>
+          <w:lang w:val="en-US"/>
+        </w:rPr>
+        <w:t xml:space="preserve">of the master branch </w:t>
+      </w:r>
+      <w:r>
+        <w:rPr>
+          <w:lang w:val="en-US"/>
+        </w:rPr>
+        <w:t xml:space="preserve">in </w:t>
+      </w:r>
+      <w:r>
+        <w:rPr>
+          <w:lang w:val="en-US"/>
+        </w:rPr>
+        <w:t>TeamCity</w:t>
+      </w:r>
+      <w:r>
+        <w:rPr>
+          <w:lang w:val="en-US"/>
+        </w:rPr>
+        <w:t xml:space="preserve"> is given a tag and is pinned</w:t>
+      </w:r>
+      <w:r>
+        <w:rPr>
+          <w:lang w:val="en-US"/>
+        </w:rPr>
+        <w:t>.</w:t>
+      </w:r>
     </w:p>
     <w:p>
       <w:pPr>
@@ -898,6 +1168,46 @@
       <w:szCs w:val="26"/>
     </w:rPr>
   </w:style>
+  <w:style w:type="paragraph" w:styleId="Revision">
+    <w:name w:val="Revision"/>
+    <w:hidden/>
+    <w:uiPriority w:val="99"/>
+    <w:semiHidden/>
+    <w:rsid w:val="00844A94"/>
+    <w:pPr>
+      <w:spacing w:after="0" w:line="240" w:lineRule="auto"/>
+    </w:pPr>
+  </w:style>
+  <w:style w:type="paragraph" w:styleId="BalloonText">
+    <w:name w:val="Balloon Text"/>
+    <w:basedOn w:val="Normal"/>
+    <w:link w:val="BalloonTextChar"/>
+    <w:uiPriority w:val="99"/>
+    <w:semiHidden/>
+    <w:unhideWhenUsed/>
+    <w:rsid w:val="003D73FA"/>
+    <w:pPr>
+      <w:spacing w:after="0" w:line="240" w:lineRule="auto"/>
+    </w:pPr>
+    <w:rPr>
+      <w:rFonts w:ascii="Segoe UI" w:hAnsi="Segoe UI" w:cs="Segoe UI"/>
+      <w:sz w:val="18"/>
+      <w:szCs w:val="18"/>
+    </w:rPr>
+  </w:style>
+  <w:style w:type="character" w:customStyle="1" w:styleId="BalloonTextChar">
+    <w:name w:val="Balloon Text Char"/>
+    <w:basedOn w:val="DefaultParagraphFont"/>
+    <w:link w:val="BalloonText"/>
+    <w:uiPriority w:val="99"/>
+    <w:semiHidden/>
+    <w:rsid w:val="003D73FA"/>
+    <w:rPr>
+      <w:rFonts w:ascii="Segoe UI" w:hAnsi="Segoe UI" w:cs="Segoe UI"/>
+      <w:sz w:val="18"/>
+      <w:szCs w:val="18"/>
+    </w:rPr>
+  </w:style>
 </w:styles>
 </file>
 
@@ -1194,4 +1504,16 @@
     </a:ext>
   </a:extLst>
 </a:theme>
+</file>
+
+<file path=customXml/item1.xml><?xml version="1.0" encoding="utf-8"?>
+<b:Sources xmlns:b="http://schemas.openxmlformats.org/officeDocument/2006/bibliography" xmlns="http://schemas.openxmlformats.org/officeDocument/2006/bibliography" SelectedStyle="\APASixthEditionOfficeOnline.xsl" StyleName="APA" Version="6"/>
+</file>
+
+<file path=customXml/itemProps1.xml><?xml version="1.0" encoding="utf-8"?>
+<ds:datastoreItem xmlns:ds="http://schemas.openxmlformats.org/officeDocument/2006/customXml" ds:itemID="{C72215D2-42A8-4FCC-82CC-F6ACE0A3B372}">
+  <ds:schemaRefs>
+    <ds:schemaRef ds:uri="http://schemas.openxmlformats.org/officeDocument/2006/bibliography"/>
+  </ds:schemaRefs>
+</ds:datastoreItem>
 </file>
</xml_diff>

<commit_message>
Replace SVN with Git
</commit_message>
<xml_diff>
--- a/doc/Releasing DikesOvertopping.docx
+++ b/doc/Releasing DikesOvertopping.docx
@@ -1,6 +1,6 @@
 
 <file path=word/document.xml><?xml version="1.0" encoding="utf-8"?>
-<w:document xmlns:wpc="http://schemas.microsoft.com/office/word/2010/wordprocessingCanvas" xmlns:cx="http://schemas.microsoft.com/office/drawing/2014/chartex" xmlns:cx1="http://schemas.microsoft.com/office/drawing/2015/9/8/chartex" xmlns:cx2="http://schemas.microsoft.com/office/drawing/2015/10/21/chartex" xmlns:cx3="http://schemas.microsoft.com/office/drawing/2016/5/9/chartex" xmlns:cx4="http://schemas.microsoft.com/office/drawing/2016/5/10/chartex" xmlns:cx5="http://schemas.microsoft.com/office/drawing/2016/5/11/chartex" xmlns:cx6="http://schemas.microsoft.com/office/drawing/2016/5/12/chartex" xmlns:cx7="http://schemas.microsoft.com/office/drawing/2016/5/13/chartex" xmlns:cx8="http://schemas.microsoft.com/office/drawing/2016/5/14/chartex" xmlns:mc="http://schemas.openxmlformats.org/markup-compatibility/2006" xmlns:aink="http://schemas.microsoft.com/office/drawing/2016/ink" xmlns:am3d="http://schemas.microsoft.com/office/drawing/2017/model3d" xmlns:o="urn:schemas-microsoft-com:office:office" xmlns:r="http://schemas.openxmlformats.org/officeDocument/2006/relationships" xmlns:m="http://schemas.openxmlformats.org/officeDocument/2006/math" xmlns:v="urn:schemas-microsoft-com:vml" xmlns:wp14="http://schemas.microsoft.com/office/word/2010/wordprocessingDrawing" xmlns:wp="http://schemas.openxmlformats.org/drawingml/2006/wordprocessingDrawing" xmlns:w10="urn:schemas-microsoft-com:office:word" xmlns:w="http://schemas.openxmlformats.org/wordprocessingml/2006/main" xmlns:w14="http://schemas.microsoft.com/office/word/2010/wordml" xmlns:w15="http://schemas.microsoft.com/office/word/2012/wordml" xmlns:w16cid="http://schemas.microsoft.com/office/word/2016/wordml/cid" xmlns:w16se="http://schemas.microsoft.com/office/word/2015/wordml/symex" xmlns:wpg="http://schemas.microsoft.com/office/word/2010/wordprocessingGroup" xmlns:wpi="http://schemas.microsoft.com/office/word/2010/wordprocessingInk" xmlns:wne="http://schemas.microsoft.com/office/word/2006/wordml" xmlns:wps="http://schemas.microsoft.com/office/word/2010/wordprocessingShape" mc:Ignorable="w14 w15 w16se w16cid wp14">
+<w:document xmlns:wpc="http://schemas.microsoft.com/office/word/2010/wordprocessingCanvas" xmlns:cx="http://schemas.microsoft.com/office/drawing/2014/chartex" xmlns:cx1="http://schemas.microsoft.com/office/drawing/2015/9/8/chartex" xmlns:cx2="http://schemas.microsoft.com/office/drawing/2015/10/21/chartex" xmlns:cx3="http://schemas.microsoft.com/office/drawing/2016/5/9/chartex" xmlns:cx4="http://schemas.microsoft.com/office/drawing/2016/5/10/chartex" xmlns:cx5="http://schemas.microsoft.com/office/drawing/2016/5/11/chartex" xmlns:cx6="http://schemas.microsoft.com/office/drawing/2016/5/12/chartex" xmlns:cx7="http://schemas.microsoft.com/office/drawing/2016/5/13/chartex" xmlns:cx8="http://schemas.microsoft.com/office/drawing/2016/5/14/chartex" xmlns:mc="http://schemas.openxmlformats.org/markup-compatibility/2006" xmlns:aink="http://schemas.microsoft.com/office/drawing/2016/ink" xmlns:am3d="http://schemas.microsoft.com/office/drawing/2017/model3d" xmlns:o="urn:schemas-microsoft-com:office:office" xmlns:oel="http://schemas.microsoft.com/office/2019/extlst" xmlns:r="http://schemas.openxmlformats.org/officeDocument/2006/relationships" xmlns:m="http://schemas.openxmlformats.org/officeDocument/2006/math" xmlns:v="urn:schemas-microsoft-com:vml" xmlns:wp14="http://schemas.microsoft.com/office/word/2010/wordprocessingDrawing" xmlns:wp="http://schemas.openxmlformats.org/drawingml/2006/wordprocessingDrawing" xmlns:w10="urn:schemas-microsoft-com:office:word" xmlns:w="http://schemas.openxmlformats.org/wordprocessingml/2006/main" xmlns:w14="http://schemas.microsoft.com/office/word/2010/wordml" xmlns:w15="http://schemas.microsoft.com/office/word/2012/wordml" xmlns:w16cex="http://schemas.microsoft.com/office/word/2018/wordml/cex" xmlns:w16cid="http://schemas.microsoft.com/office/word/2016/wordml/cid" xmlns:w16="http://schemas.microsoft.com/office/word/2018/wordml" xmlns:w16sdtdh="http://schemas.microsoft.com/office/word/2020/wordml/sdtdatahash" xmlns:w16se="http://schemas.microsoft.com/office/word/2015/wordml/symex" xmlns:wpg="http://schemas.microsoft.com/office/word/2010/wordprocessingGroup" xmlns:wpi="http://schemas.microsoft.com/office/word/2010/wordprocessingInk" xmlns:wne="http://schemas.microsoft.com/office/word/2006/wordml" xmlns:wps="http://schemas.microsoft.com/office/word/2010/wordprocessingShape" mc:Ignorable="w14 w15 w16se w16cid w16 w16cex w16sdtdh wp14">
   <w:body>
     <w:p>
       <w:pPr>
@@ -9,8 +9,6 @@
           <w:lang w:val="en-US"/>
         </w:rPr>
       </w:pPr>
-      <w:bookmarkStart w:id="0" w:name="_GoBack"/>
-      <w:bookmarkEnd w:id="0"/>
       <w:r>
         <w:rPr>
           <w:lang w:val="en-US"/>
@@ -23,14 +21,12 @@
         </w:rPr>
         <w:t xml:space="preserve">the </w:t>
       </w:r>
-      <w:proofErr w:type="spellStart"/>
       <w:r>
         <w:rPr>
           <w:lang w:val="en-US"/>
         </w:rPr>
         <w:t>DikesOvertopping</w:t>
       </w:r>
-      <w:proofErr w:type="spellEnd"/>
       <w:r>
         <w:rPr>
           <w:lang w:val="en-US"/>
@@ -60,21 +56,7 @@
         <w:rPr>
           <w:lang w:val="en-US"/>
         </w:rPr>
-        <w:t xml:space="preserve">n making a </w:t>
-      </w:r>
-      <w:proofErr w:type="spellStart"/>
-      <w:r>
-        <w:rPr>
-          <w:lang w:val="en-US"/>
-        </w:rPr>
-        <w:t>DikesOvertopping</w:t>
-      </w:r>
-      <w:proofErr w:type="spellEnd"/>
-      <w:r>
-        <w:rPr>
-          <w:lang w:val="en-US"/>
-        </w:rPr>
-        <w:t xml:space="preserve"> release.</w:t>
+        <w:t>n making a DikesOvertopping release.</w:t>
       </w:r>
     </w:p>
     <w:p>
@@ -148,7 +130,6 @@
         </w:rPr>
         <w:t xml:space="preserve">We use version of the form </w:t>
       </w:r>
-      <w:proofErr w:type="spellStart"/>
       <w:r>
         <w:rPr>
           <w:lang w:val="en-US"/>
@@ -177,14 +158,7 @@
         <w:rPr>
           <w:lang w:val="en-US"/>
         </w:rPr>
-        <w:t>z</w:t>
-      </w:r>
-      <w:proofErr w:type="spellEnd"/>
-      <w:r>
-        <w:rPr>
-          <w:lang w:val="en-US"/>
-        </w:rPr>
-        <w:t xml:space="preserve"> </w:t>
+        <w:t xml:space="preserve">z </w:t>
       </w:r>
       <w:r>
         <w:rPr>
@@ -331,19 +305,11 @@
           <w:lang w:val="en-US"/>
         </w:rPr>
       </w:pPr>
-      <w:proofErr w:type="spellStart"/>
-      <w:r>
-        <w:rPr>
-          <w:lang w:val="en-US"/>
-        </w:rPr>
-        <w:t>DikesOvertopping</w:t>
-      </w:r>
-      <w:proofErr w:type="spellEnd"/>
-      <w:r>
-        <w:rPr>
-          <w:lang w:val="en-US"/>
-        </w:rPr>
-        <w:t xml:space="preserve"> depends on Fortran-Common-Library and is </w:t>
+      <w:r>
+        <w:rPr>
+          <w:lang w:val="en-US"/>
+        </w:rPr>
+        <w:t xml:space="preserve">DikesOvertopping depends on Fortran-Common-Library and is </w:t>
       </w:r>
       <w:r>
         <w:rPr>
@@ -380,21 +346,7 @@
         <w:rPr>
           <w:lang w:val="en-US"/>
         </w:rPr>
-        <w:t xml:space="preserve">a release of </w:t>
-      </w:r>
-      <w:proofErr w:type="spellStart"/>
-      <w:r>
-        <w:rPr>
-          <w:lang w:val="en-US"/>
-        </w:rPr>
-        <w:t>DikesOvertopping</w:t>
-      </w:r>
-      <w:proofErr w:type="spellEnd"/>
-      <w:r>
-        <w:rPr>
-          <w:lang w:val="en-US"/>
-        </w:rPr>
-        <w:t xml:space="preserve"> </w:t>
+        <w:t xml:space="preserve">a release of DikesOvertopping </w:t>
       </w:r>
       <w:r>
         <w:rPr>
@@ -525,31 +477,19 @@
         <w:rPr>
           <w:lang w:val="en-US"/>
         </w:rPr>
-        <w:t>in s</w:t>
-      </w:r>
-      <w:r>
-        <w:rPr>
-          <w:lang w:val="en-US"/>
-        </w:rPr>
-        <w:t>ub</w:t>
-      </w:r>
-      <w:r>
-        <w:rPr>
-          <w:lang w:val="en-US"/>
-        </w:rPr>
-        <w:t>v</w:t>
-      </w:r>
-      <w:r>
-        <w:rPr>
-          <w:lang w:val="en-US"/>
-        </w:rPr>
-        <w:t>ersio</w:t>
-      </w:r>
-      <w:r>
-        <w:rPr>
-          <w:lang w:val="en-US"/>
-        </w:rPr>
-        <w:t xml:space="preserve">n and </w:t>
+        <w:t xml:space="preserve">in </w:t>
+      </w:r>
+      <w:r>
+        <w:rPr>
+          <w:lang w:val="en-US"/>
+        </w:rPr>
+        <w:t>Git</w:t>
+      </w:r>
+      <w:r>
+        <w:rPr>
+          <w:lang w:val="en-US"/>
+        </w:rPr>
+        <w:t xml:space="preserve"> and </w:t>
       </w:r>
       <w:r>
         <w:rPr>
@@ -573,7 +513,19 @@
         <w:rPr>
           <w:lang w:val="en-US"/>
         </w:rPr>
-        <w:t xml:space="preserve">of the master branch </w:t>
+        <w:t xml:space="preserve">of the </w:t>
+      </w:r>
+      <w:r>
+        <w:rPr>
+          <w:lang w:val="en-US"/>
+        </w:rPr>
+        <w:t>main</w:t>
+      </w:r>
+      <w:r>
+        <w:rPr>
+          <w:lang w:val="en-US"/>
+        </w:rPr>
+        <w:t xml:space="preserve"> branch </w:t>
       </w:r>
       <w:r>
         <w:rPr>
@@ -625,7 +577,7 @@
 </file>
 
 <file path=word/endnotes.xml><?xml version="1.0" encoding="utf-8"?>
-<w:endnotes xmlns:wpc="http://schemas.microsoft.com/office/word/2010/wordprocessingCanvas" xmlns:cx="http://schemas.microsoft.com/office/drawing/2014/chartex" xmlns:cx1="http://schemas.microsoft.com/office/drawing/2015/9/8/chartex" xmlns:cx2="http://schemas.microsoft.com/office/drawing/2015/10/21/chartex" xmlns:cx3="http://schemas.microsoft.com/office/drawing/2016/5/9/chartex" xmlns:cx4="http://schemas.microsoft.com/office/drawing/2016/5/10/chartex" xmlns:cx5="http://schemas.microsoft.com/office/drawing/2016/5/11/chartex" xmlns:cx6="http://schemas.microsoft.com/office/drawing/2016/5/12/chartex" xmlns:cx7="http://schemas.microsoft.com/office/drawing/2016/5/13/chartex" xmlns:cx8="http://schemas.microsoft.com/office/drawing/2016/5/14/chartex" xmlns:mc="http://schemas.openxmlformats.org/markup-compatibility/2006" xmlns:aink="http://schemas.microsoft.com/office/drawing/2016/ink" xmlns:am3d="http://schemas.microsoft.com/office/drawing/2017/model3d" xmlns:o="urn:schemas-microsoft-com:office:office" xmlns:r="http://schemas.openxmlformats.org/officeDocument/2006/relationships" xmlns:m="http://schemas.openxmlformats.org/officeDocument/2006/math" xmlns:v="urn:schemas-microsoft-com:vml" xmlns:wp14="http://schemas.microsoft.com/office/word/2010/wordprocessingDrawing" xmlns:wp="http://schemas.openxmlformats.org/drawingml/2006/wordprocessingDrawing" xmlns:w10="urn:schemas-microsoft-com:office:word" xmlns:w="http://schemas.openxmlformats.org/wordprocessingml/2006/main" xmlns:w14="http://schemas.microsoft.com/office/word/2010/wordml" xmlns:w15="http://schemas.microsoft.com/office/word/2012/wordml" xmlns:w16cid="http://schemas.microsoft.com/office/word/2016/wordml/cid" xmlns:w16se="http://schemas.microsoft.com/office/word/2015/wordml/symex" xmlns:wpg="http://schemas.microsoft.com/office/word/2010/wordprocessingGroup" xmlns:wpi="http://schemas.microsoft.com/office/word/2010/wordprocessingInk" xmlns:wne="http://schemas.microsoft.com/office/word/2006/wordml" xmlns:wps="http://schemas.microsoft.com/office/word/2010/wordprocessingShape" mc:Ignorable="w14 w15 w16se w16cid wp14">
+<w:endnotes xmlns:wpc="http://schemas.microsoft.com/office/word/2010/wordprocessingCanvas" xmlns:cx="http://schemas.microsoft.com/office/drawing/2014/chartex" xmlns:cx1="http://schemas.microsoft.com/office/drawing/2015/9/8/chartex" xmlns:cx2="http://schemas.microsoft.com/office/drawing/2015/10/21/chartex" xmlns:cx3="http://schemas.microsoft.com/office/drawing/2016/5/9/chartex" xmlns:cx4="http://schemas.microsoft.com/office/drawing/2016/5/10/chartex" xmlns:cx5="http://schemas.microsoft.com/office/drawing/2016/5/11/chartex" xmlns:cx6="http://schemas.microsoft.com/office/drawing/2016/5/12/chartex" xmlns:cx7="http://schemas.microsoft.com/office/drawing/2016/5/13/chartex" xmlns:cx8="http://schemas.microsoft.com/office/drawing/2016/5/14/chartex" xmlns:mc="http://schemas.openxmlformats.org/markup-compatibility/2006" xmlns:aink="http://schemas.microsoft.com/office/drawing/2016/ink" xmlns:am3d="http://schemas.microsoft.com/office/drawing/2017/model3d" xmlns:o="urn:schemas-microsoft-com:office:office" xmlns:oel="http://schemas.microsoft.com/office/2019/extlst" xmlns:r="http://schemas.openxmlformats.org/officeDocument/2006/relationships" xmlns:m="http://schemas.openxmlformats.org/officeDocument/2006/math" xmlns:v="urn:schemas-microsoft-com:vml" xmlns:wp14="http://schemas.microsoft.com/office/word/2010/wordprocessingDrawing" xmlns:wp="http://schemas.openxmlformats.org/drawingml/2006/wordprocessingDrawing" xmlns:w10="urn:schemas-microsoft-com:office:word" xmlns:w="http://schemas.openxmlformats.org/wordprocessingml/2006/main" xmlns:w14="http://schemas.microsoft.com/office/word/2010/wordml" xmlns:w15="http://schemas.microsoft.com/office/word/2012/wordml" xmlns:w16cex="http://schemas.microsoft.com/office/word/2018/wordml/cex" xmlns:w16cid="http://schemas.microsoft.com/office/word/2016/wordml/cid" xmlns:w16="http://schemas.microsoft.com/office/word/2018/wordml" xmlns:w16sdtdh="http://schemas.microsoft.com/office/word/2020/wordml/sdtdatahash" xmlns:w16se="http://schemas.microsoft.com/office/word/2015/wordml/symex" xmlns:wpg="http://schemas.microsoft.com/office/word/2010/wordprocessingGroup" xmlns:wpi="http://schemas.microsoft.com/office/word/2010/wordprocessingInk" xmlns:wne="http://schemas.microsoft.com/office/word/2006/wordml" xmlns:wps="http://schemas.microsoft.com/office/word/2010/wordprocessingShape" mc:Ignorable="w14 w15 w16se w16cid w16 w16cex w16sdtdh wp14">
   <w:endnote w:type="separator" w:id="-1">
     <w:p>
       <w:pPr>
@@ -650,7 +602,7 @@
 </file>
 
 <file path=word/footnotes.xml><?xml version="1.0" encoding="utf-8"?>
-<w:footnotes xmlns:wpc="http://schemas.microsoft.com/office/word/2010/wordprocessingCanvas" xmlns:cx="http://schemas.microsoft.com/office/drawing/2014/chartex" xmlns:cx1="http://schemas.microsoft.com/office/drawing/2015/9/8/chartex" xmlns:cx2="http://schemas.microsoft.com/office/drawing/2015/10/21/chartex" xmlns:cx3="http://schemas.microsoft.com/office/drawing/2016/5/9/chartex" xmlns:cx4="http://schemas.microsoft.com/office/drawing/2016/5/10/chartex" xmlns:cx5="http://schemas.microsoft.com/office/drawing/2016/5/11/chartex" xmlns:cx6="http://schemas.microsoft.com/office/drawing/2016/5/12/chartex" xmlns:cx7="http://schemas.microsoft.com/office/drawing/2016/5/13/chartex" xmlns:cx8="http://schemas.microsoft.com/office/drawing/2016/5/14/chartex" xmlns:mc="http://schemas.openxmlformats.org/markup-compatibility/2006" xmlns:aink="http://schemas.microsoft.com/office/drawing/2016/ink" xmlns:am3d="http://schemas.microsoft.com/office/drawing/2017/model3d" xmlns:o="urn:schemas-microsoft-com:office:office" xmlns:r="http://schemas.openxmlformats.org/officeDocument/2006/relationships" xmlns:m="http://schemas.openxmlformats.org/officeDocument/2006/math" xmlns:v="urn:schemas-microsoft-com:vml" xmlns:wp14="http://schemas.microsoft.com/office/word/2010/wordprocessingDrawing" xmlns:wp="http://schemas.openxmlformats.org/drawingml/2006/wordprocessingDrawing" xmlns:w10="urn:schemas-microsoft-com:office:word" xmlns:w="http://schemas.openxmlformats.org/wordprocessingml/2006/main" xmlns:w14="http://schemas.microsoft.com/office/word/2010/wordml" xmlns:w15="http://schemas.microsoft.com/office/word/2012/wordml" xmlns:w16cid="http://schemas.microsoft.com/office/word/2016/wordml/cid" xmlns:w16se="http://schemas.microsoft.com/office/word/2015/wordml/symex" xmlns:wpg="http://schemas.microsoft.com/office/word/2010/wordprocessingGroup" xmlns:wpi="http://schemas.microsoft.com/office/word/2010/wordprocessingInk" xmlns:wne="http://schemas.microsoft.com/office/word/2006/wordml" xmlns:wps="http://schemas.microsoft.com/office/word/2010/wordprocessingShape" mc:Ignorable="w14 w15 w16se w16cid wp14">
+<w:footnotes xmlns:wpc="http://schemas.microsoft.com/office/word/2010/wordprocessingCanvas" xmlns:cx="http://schemas.microsoft.com/office/drawing/2014/chartex" xmlns:cx1="http://schemas.microsoft.com/office/drawing/2015/9/8/chartex" xmlns:cx2="http://schemas.microsoft.com/office/drawing/2015/10/21/chartex" xmlns:cx3="http://schemas.microsoft.com/office/drawing/2016/5/9/chartex" xmlns:cx4="http://schemas.microsoft.com/office/drawing/2016/5/10/chartex" xmlns:cx5="http://schemas.microsoft.com/office/drawing/2016/5/11/chartex" xmlns:cx6="http://schemas.microsoft.com/office/drawing/2016/5/12/chartex" xmlns:cx7="http://schemas.microsoft.com/office/drawing/2016/5/13/chartex" xmlns:cx8="http://schemas.microsoft.com/office/drawing/2016/5/14/chartex" xmlns:mc="http://schemas.openxmlformats.org/markup-compatibility/2006" xmlns:aink="http://schemas.microsoft.com/office/drawing/2016/ink" xmlns:am3d="http://schemas.microsoft.com/office/drawing/2017/model3d" xmlns:o="urn:schemas-microsoft-com:office:office" xmlns:oel="http://schemas.microsoft.com/office/2019/extlst" xmlns:r="http://schemas.openxmlformats.org/officeDocument/2006/relationships" xmlns:m="http://schemas.openxmlformats.org/officeDocument/2006/math" xmlns:v="urn:schemas-microsoft-com:vml" xmlns:wp14="http://schemas.microsoft.com/office/word/2010/wordprocessingDrawing" xmlns:wp="http://schemas.openxmlformats.org/drawingml/2006/wordprocessingDrawing" xmlns:w10="urn:schemas-microsoft-com:office:word" xmlns:w="http://schemas.openxmlformats.org/wordprocessingml/2006/main" xmlns:w14="http://schemas.microsoft.com/office/word/2010/wordml" xmlns:w15="http://schemas.microsoft.com/office/word/2012/wordml" xmlns:w16cex="http://schemas.microsoft.com/office/word/2018/wordml/cex" xmlns:w16cid="http://schemas.microsoft.com/office/word/2016/wordml/cid" xmlns:w16="http://schemas.microsoft.com/office/word/2018/wordml" xmlns:w16sdtdh="http://schemas.microsoft.com/office/word/2020/wordml/sdtdatahash" xmlns:w16se="http://schemas.microsoft.com/office/word/2015/wordml/symex" xmlns:wpg="http://schemas.microsoft.com/office/word/2010/wordprocessingGroup" xmlns:wpi="http://schemas.microsoft.com/office/word/2010/wordprocessingInk" xmlns:wne="http://schemas.microsoft.com/office/word/2006/wordml" xmlns:wps="http://schemas.microsoft.com/office/word/2010/wordprocessingShape" mc:Ignorable="w14 w15 w16se w16cid w16 w16cex w16sdtdh wp14">
   <w:footnote w:type="separator" w:id="-1">
     <w:p>
       <w:pPr>
@@ -675,7 +627,7 @@
 </file>
 
 <file path=word/styles.xml><?xml version="1.0" encoding="utf-8"?>
-<w:styles xmlns:mc="http://schemas.openxmlformats.org/markup-compatibility/2006" xmlns:r="http://schemas.openxmlformats.org/officeDocument/2006/relationships" xmlns:w="http://schemas.openxmlformats.org/wordprocessingml/2006/main" xmlns:w14="http://schemas.microsoft.com/office/word/2010/wordml" xmlns:w15="http://schemas.microsoft.com/office/word/2012/wordml" xmlns:w16cid="http://schemas.microsoft.com/office/word/2016/wordml/cid" xmlns:w16se="http://schemas.microsoft.com/office/word/2015/wordml/symex" mc:Ignorable="w14 w15 w16se w16cid">
+<w:styles xmlns:mc="http://schemas.openxmlformats.org/markup-compatibility/2006" xmlns:r="http://schemas.openxmlformats.org/officeDocument/2006/relationships" xmlns:w="http://schemas.openxmlformats.org/wordprocessingml/2006/main" xmlns:w14="http://schemas.microsoft.com/office/word/2010/wordml" xmlns:w15="http://schemas.microsoft.com/office/word/2012/wordml" xmlns:w16cex="http://schemas.microsoft.com/office/word/2018/wordml/cex" xmlns:w16cid="http://schemas.microsoft.com/office/word/2016/wordml/cid" xmlns:w16="http://schemas.microsoft.com/office/word/2018/wordml" xmlns:w16sdtdh="http://schemas.microsoft.com/office/word/2020/wordml/sdtdatahash" xmlns:w16se="http://schemas.microsoft.com/office/word/2015/wordml/symex" mc:Ignorable="w14 w15 w16se w16cid w16 w16cex w16sdtdh">
   <w:docDefaults>
     <w:rPrDefault>
       <w:rPr>
@@ -691,7 +643,7 @@
       </w:pPr>
     </w:pPrDefault>
   </w:docDefaults>
-  <w:latentStyles w:defLockedState="0" w:defUIPriority="99" w:defSemiHidden="0" w:defUnhideWhenUsed="0" w:defQFormat="0" w:count="375">
+  <w:latentStyles w:defLockedState="0" w:defUIPriority="99" w:defSemiHidden="0" w:defUnhideWhenUsed="0" w:defQFormat="0" w:count="376">
     <w:lsdException w:name="Normal" w:uiPriority="0" w:qFormat="1"/>
     <w:lsdException w:name="heading 1" w:uiPriority="9" w:qFormat="1"/>
     <w:lsdException w:name="heading 2" w:semiHidden="1" w:uiPriority="9" w:unhideWhenUsed="1" w:qFormat="1"/>
@@ -1067,6 +1019,7 @@
     <w:lsdException w:name="Smart Hyperlink" w:semiHidden="1" w:unhideWhenUsed="1"/>
     <w:lsdException w:name="Hashtag" w:semiHidden="1" w:unhideWhenUsed="1"/>
     <w:lsdException w:name="Unresolved Mention" w:semiHidden="1" w:unhideWhenUsed="1"/>
+    <w:lsdException w:name="Smart Link" w:semiHidden="1" w:unhideWhenUsed="1"/>
   </w:latentStyles>
   <w:style w:type="paragraph" w:default="1" w:styleId="Normal">
     <w:name w:val="Normal"/>

</xml_diff>

<commit_message>
Update delivery contents overview to match TeamCity configurations Update release document with description of the delivery contents
</commit_message>
<xml_diff>
--- a/doc/Releasing DikesOvertopping.docx
+++ b/doc/Releasing DikesOvertopping.docx
@@ -21,12 +21,14 @@
         </w:rPr>
         <w:t xml:space="preserve">the </w:t>
       </w:r>
+      <w:proofErr w:type="spellStart"/>
       <w:r>
         <w:rPr>
           <w:lang w:val="en-US"/>
         </w:rPr>
         <w:t>DikesOvertopping</w:t>
       </w:r>
+      <w:proofErr w:type="spellEnd"/>
       <w:r>
         <w:rPr>
           <w:lang w:val="en-US"/>
@@ -56,7 +58,21 @@
         <w:rPr>
           <w:lang w:val="en-US"/>
         </w:rPr>
-        <w:t>n making a DikesOvertopping release.</w:t>
+        <w:t xml:space="preserve">n making a </w:t>
+      </w:r>
+      <w:proofErr w:type="spellStart"/>
+      <w:r>
+        <w:rPr>
+          <w:lang w:val="en-US"/>
+        </w:rPr>
+        <w:t>DikesOvertopping</w:t>
+      </w:r>
+      <w:proofErr w:type="spellEnd"/>
+      <w:r>
+        <w:rPr>
+          <w:lang w:val="en-US"/>
+        </w:rPr>
+        <w:t xml:space="preserve"> release.</w:t>
       </w:r>
     </w:p>
     <w:p>
@@ -70,113 +86,260 @@
         <w:rPr>
           <w:lang w:val="en-US"/>
         </w:rPr>
-        <w:t>Preparations</w:t>
-      </w:r>
-    </w:p>
-    <w:p>
-      <w:pPr>
-        <w:pStyle w:val="Heading2"/>
-        <w:rPr>
-          <w:lang w:val="en-US"/>
-        </w:rPr>
-      </w:pPr>
-      <w:r>
-        <w:rPr>
-          <w:lang w:val="en-US"/>
-        </w:rPr>
-        <w:t>New version number</w:t>
-      </w:r>
-    </w:p>
-    <w:p>
-      <w:pPr>
-        <w:rPr>
-          <w:lang w:val="en-US"/>
-        </w:rPr>
-      </w:pPr>
-      <w:r>
-        <w:rPr>
-          <w:lang w:val="en-US"/>
-        </w:rPr>
-        <w:t xml:space="preserve">Update the version number such that each release has </w:t>
-      </w:r>
-      <w:r>
-        <w:rPr>
-          <w:lang w:val="en-US"/>
-        </w:rPr>
-        <w:t>a</w:t>
-      </w:r>
-      <w:r>
-        <w:rPr>
-          <w:lang w:val="en-US"/>
-        </w:rPr>
-        <w:t xml:space="preserve"> unique version</w:t>
-      </w:r>
-      <w:r>
-        <w:rPr>
-          <w:lang w:val="en-US"/>
-        </w:rPr>
-        <w:t xml:space="preserve"> number.</w:t>
-      </w:r>
-    </w:p>
-    <w:p>
-      <w:pPr>
-        <w:rPr>
-          <w:lang w:val="en-US"/>
-        </w:rPr>
-      </w:pPr>
-      <w:r>
-        <w:rPr>
-          <w:lang w:val="en-US"/>
-        </w:rPr>
-        <w:t xml:space="preserve">We use version of the form </w:t>
-      </w:r>
-      <w:r>
-        <w:rPr>
-          <w:lang w:val="en-US"/>
-        </w:rPr>
-        <w:t>xx</w:t>
-      </w:r>
-      <w:r>
-        <w:rPr>
-          <w:lang w:val="en-US"/>
-        </w:rPr>
-        <w:t>.</w:t>
-      </w:r>
-      <w:r>
-        <w:rPr>
-          <w:lang w:val="en-US"/>
-        </w:rPr>
-        <w:t>y</w:t>
-      </w:r>
-      <w:r>
-        <w:rPr>
-          <w:lang w:val="en-US"/>
-        </w:rPr>
-        <w:t>.</w:t>
-      </w:r>
-      <w:r>
-        <w:rPr>
-          <w:lang w:val="en-US"/>
-        </w:rPr>
-        <w:t xml:space="preserve">z </w:t>
-      </w:r>
-      <w:r>
-        <w:rPr>
-          <w:lang w:val="en-US"/>
-        </w:rPr>
-        <w:t>with</w:t>
-      </w:r>
-      <w:r>
-        <w:rPr>
-          <w:lang w:val="en-US"/>
-        </w:rPr>
-        <w:t xml:space="preserve"> the first digits</w:t>
-      </w:r>
-      <w:r>
-        <w:rPr>
-          <w:lang w:val="en-US"/>
-        </w:rPr>
-        <w:t xml:space="preserve"> </w:t>
+        <w:t>Preliminaries</w:t>
+      </w:r>
+    </w:p>
+    <w:p>
+      <w:pPr>
+        <w:rPr>
+          <w:lang w:val="en-US"/>
+        </w:rPr>
+      </w:pPr>
+      <w:r>
+        <w:rPr>
+          <w:lang w:val="en-US"/>
+        </w:rPr>
+        <w:t>The target structure for delivery is as follows.</w:t>
+      </w:r>
+    </w:p>
+    <w:p>
+      <w:pPr>
+        <w:rPr>
+          <w:lang w:val="en-US"/>
+        </w:rPr>
+      </w:pPr>
+      <w:r>
+        <w:rPr>
+          <w:noProof/>
+        </w:rPr>
+        <w:drawing>
+          <wp:inline distT="0" distB="0" distL="0" distR="0" wp14:anchorId="181DF5BC" wp14:editId="5BCA9E49">
+            <wp:extent cx="2028825" cy="2562225"/>
+            <wp:effectExtent l="19050" t="19050" r="28575" b="28575"/>
+            <wp:docPr id="8" name="Picture 8" descr="A screenshot of a computer program&#10;&#10;Description automatically generated with medium confidence"/>
+            <wp:cNvGraphicFramePr>
+              <a:graphicFrameLocks xmlns:a="http://schemas.openxmlformats.org/drawingml/2006/main" noChangeAspect="1"/>
+            </wp:cNvGraphicFramePr>
+            <a:graphic xmlns:a="http://schemas.openxmlformats.org/drawingml/2006/main">
+              <a:graphicData uri="http://schemas.openxmlformats.org/drawingml/2006/picture">
+                <pic:pic xmlns:pic="http://schemas.openxmlformats.org/drawingml/2006/picture">
+                  <pic:nvPicPr>
+                    <pic:cNvPr id="8" name="Picture 8" descr="A screenshot of a computer program&#10;&#10;Description automatically generated with medium confidence"/>
+                    <pic:cNvPicPr/>
+                  </pic:nvPicPr>
+                  <pic:blipFill>
+                    <a:blip r:embed="rId7">
+                      <a:extLst>
+                        <a:ext uri="{28A0092B-C50C-407E-A947-70E740481C1C}">
+                          <a14:useLocalDpi xmlns:a14="http://schemas.microsoft.com/office/drawing/2010/main" val="0"/>
+                        </a:ext>
+                      </a:extLst>
+                    </a:blip>
+                    <a:stretch>
+                      <a:fillRect/>
+                    </a:stretch>
+                  </pic:blipFill>
+                  <pic:spPr>
+                    <a:xfrm>
+                      <a:off x="0" y="0"/>
+                      <a:ext cx="2028825" cy="2562225"/>
+                    </a:xfrm>
+                    <a:prstGeom prst="rect">
+                      <a:avLst/>
+                    </a:prstGeom>
+                    <a:ln>
+                      <a:solidFill>
+                        <a:schemeClr val="accent1"/>
+                      </a:solidFill>
+                    </a:ln>
+                  </pic:spPr>
+                </pic:pic>
+              </a:graphicData>
+            </a:graphic>
+          </wp:inline>
+        </w:drawing>
+      </w:r>
+    </w:p>
+    <w:p>
+      <w:pPr>
+        <w:rPr>
+          <w:lang w:val="en-US"/>
+        </w:rPr>
+      </w:pPr>
+      <w:r>
+        <w:rPr>
+          <w:lang w:val="en-US"/>
+        </w:rPr>
+        <w:t xml:space="preserve">From </w:t>
+      </w:r>
+      <w:r>
+        <w:rPr>
+          <w:lang w:val="en-US"/>
+        </w:rPr>
+        <w:t>T</w:t>
+      </w:r>
+      <w:r>
+        <w:rPr>
+          <w:lang w:val="en-US"/>
+        </w:rPr>
+        <w:t>eam</w:t>
+      </w:r>
+      <w:r>
+        <w:rPr>
+          <w:lang w:val="en-US"/>
+        </w:rPr>
+        <w:t>C</w:t>
+      </w:r>
+      <w:r>
+        <w:rPr>
+          <w:lang w:val="en-US"/>
+        </w:rPr>
+        <w:t>ity the following configurations are available. Since some tests seem to be platform and compiler dependent, not all tests are run for all build configurations.</w:t>
+      </w:r>
+    </w:p>
+    <w:p>
+      <w:pPr>
+        <w:rPr>
+          <w:lang w:val="en-US"/>
+        </w:rPr>
+      </w:pPr>
+      <w:r>
+        <w:rPr>
+          <w:noProof/>
+        </w:rPr>
+        <w:drawing>
+          <wp:inline distT="0" distB="0" distL="0" distR="0" wp14:anchorId="5BA8FD2F" wp14:editId="7D05D9AC">
+            <wp:extent cx="5291455" cy="1256894"/>
+            <wp:effectExtent l="19050" t="19050" r="23495" b="19685"/>
+            <wp:docPr id="7" name="Picture 7" descr="A screenshot of a computer&#10;&#10;Description automatically generated"/>
+            <wp:cNvGraphicFramePr>
+              <a:graphicFrameLocks xmlns:a="http://schemas.openxmlformats.org/drawingml/2006/main" noChangeAspect="1"/>
+            </wp:cNvGraphicFramePr>
+            <a:graphic xmlns:a="http://schemas.openxmlformats.org/drawingml/2006/main">
+              <a:graphicData uri="http://schemas.openxmlformats.org/drawingml/2006/picture">
+                <pic:pic xmlns:pic="http://schemas.openxmlformats.org/drawingml/2006/picture">
+                  <pic:nvPicPr>
+                    <pic:cNvPr id="7" name="Picture 7" descr="A screenshot of a computer&#10;&#10;Description automatically generated"/>
+                    <pic:cNvPicPr>
+                      <a:picLocks noChangeAspect="1" noChangeArrowheads="1"/>
+                    </pic:cNvPicPr>
+                  </pic:nvPicPr>
+                  <pic:blipFill>
+                    <a:blip r:embed="rId8">
+                      <a:extLst>
+                        <a:ext uri="{28A0092B-C50C-407E-A947-70E740481C1C}">
+                          <a14:useLocalDpi xmlns:a14="http://schemas.microsoft.com/office/drawing/2010/main" val="0"/>
+                        </a:ext>
+                      </a:extLst>
+                    </a:blip>
+                    <a:stretch>
+                      <a:fillRect/>
+                    </a:stretch>
+                  </pic:blipFill>
+                  <pic:spPr bwMode="auto">
+                    <a:xfrm>
+                      <a:off x="0" y="0"/>
+                      <a:ext cx="5291455" cy="1256894"/>
+                    </a:xfrm>
+                    <a:prstGeom prst="rect">
+                      <a:avLst/>
+                    </a:prstGeom>
+                    <a:noFill/>
+                    <a:ln>
+                      <a:solidFill>
+                        <a:schemeClr val="tx1"/>
+                      </a:solidFill>
+                    </a:ln>
+                  </pic:spPr>
+                </pic:pic>
+              </a:graphicData>
+            </a:graphic>
+          </wp:inline>
+        </w:drawing>
+      </w:r>
+    </w:p>
+    <w:p>
+      <w:pPr>
+        <w:rPr>
+          <w:lang w:val="en-US"/>
+        </w:rPr>
+      </w:pPr>
+      <w:r>
+        <w:rPr>
+          <w:lang w:val="en-US"/>
+        </w:rPr>
+        <w:t>The following table shows the contents of the delivery.</w:t>
+      </w:r>
+    </w:p>
+    <w:p>
+      <w:pPr>
+        <w:rPr>
+          <w:lang w:val="en-US"/>
+        </w:rPr>
+      </w:pPr>
+      <w:r>
+        <w:lastRenderedPageBreak/>
+        <w:drawing>
+          <wp:inline distT="0" distB="0" distL="0" distR="0" wp14:anchorId="1BF2A64F" wp14:editId="6BB64D81">
+            <wp:extent cx="5731510" cy="7006590"/>
+            <wp:effectExtent l="0" t="0" r="2540" b="3810"/>
+            <wp:docPr id="1382056019" name="Picture 1"/>
+            <wp:cNvGraphicFramePr>
+              <a:graphicFrameLocks xmlns:a="http://schemas.openxmlformats.org/drawingml/2006/main" noChangeAspect="1"/>
+            </wp:cNvGraphicFramePr>
+            <a:graphic xmlns:a="http://schemas.openxmlformats.org/drawingml/2006/main">
+              <a:graphicData uri="http://schemas.openxmlformats.org/drawingml/2006/picture">
+                <pic:pic xmlns:pic="http://schemas.openxmlformats.org/drawingml/2006/picture">
+                  <pic:nvPicPr>
+                    <pic:cNvPr id="0" name="Picture 1"/>
+                    <pic:cNvPicPr>
+                      <a:picLocks noChangeAspect="1" noChangeArrowheads="1"/>
+                    </pic:cNvPicPr>
+                  </pic:nvPicPr>
+                  <pic:blipFill>
+                    <a:blip r:embed="rId9">
+                      <a:extLst>
+                        <a:ext uri="{28A0092B-C50C-407E-A947-70E740481C1C}">
+                          <a14:useLocalDpi xmlns:a14="http://schemas.microsoft.com/office/drawing/2010/main" val="0"/>
+                        </a:ext>
+                      </a:extLst>
+                    </a:blip>
+                    <a:srcRect/>
+                    <a:stretch>
+                      <a:fillRect/>
+                    </a:stretch>
+                  </pic:blipFill>
+                  <pic:spPr bwMode="auto">
+                    <a:xfrm>
+                      <a:off x="0" y="0"/>
+                      <a:ext cx="5731510" cy="7006590"/>
+                    </a:xfrm>
+                    <a:prstGeom prst="rect">
+                      <a:avLst/>
+                    </a:prstGeom>
+                    <a:noFill/>
+                    <a:ln>
+                      <a:noFill/>
+                    </a:ln>
+                  </pic:spPr>
+                </pic:pic>
+              </a:graphicData>
+            </a:graphic>
+          </wp:inline>
+        </w:drawing>
+      </w:r>
+    </w:p>
+    <w:p>
+      <w:pPr>
+        <w:rPr>
+          <w:lang w:val="en-US"/>
+        </w:rPr>
+      </w:pPr>
+      <w:r>
+        <w:rPr>
+          <w:lang w:val="en-US"/>
+        </w:rPr>
+        <w:t xml:space="preserve">The packaging of the contents from the TeamCity configurations into the delivery has been automated in TeamCity as well: under the configuration with the name </w:t>
       </w:r>
       <w:r>
         <w:rPr>
@@ -184,88 +347,155 @@
           <w:iCs/>
           <w:lang w:val="en-US"/>
         </w:rPr>
-        <w:t>xx</w:t>
-      </w:r>
-      <w:r>
-        <w:rPr>
-          <w:lang w:val="en-US"/>
-        </w:rPr>
-        <w:t xml:space="preserve"> being </w:t>
-      </w:r>
-      <w:r>
-        <w:rPr>
-          <w:lang w:val="en-US"/>
-        </w:rPr>
-        <w:t>the year (modulo 100)</w:t>
-      </w:r>
-      <w:r>
-        <w:rPr>
-          <w:lang w:val="en-US"/>
-        </w:rPr>
-        <w:t xml:space="preserve"> of release,</w:t>
-      </w:r>
-      <w:r>
-        <w:rPr>
-          <w:lang w:val="en-US"/>
-        </w:rPr>
-        <w:t xml:space="preserve"> the second digit</w:t>
-      </w:r>
-      <w:r>
-        <w:rPr>
-          <w:lang w:val="en-US"/>
-        </w:rPr>
-        <w:t xml:space="preserve"> y</w:t>
-      </w:r>
-      <w:r>
-        <w:rPr>
-          <w:lang w:val="en-US"/>
-        </w:rPr>
-        <w:t xml:space="preserve"> for a release with changes in the interface </w:t>
-      </w:r>
-      <w:r>
-        <w:rPr>
-          <w:lang w:val="en-US"/>
-        </w:rPr>
-        <w:t>or new features</w:t>
-      </w:r>
-      <w:r>
-        <w:rPr>
-          <w:lang w:val="en-US"/>
-        </w:rPr>
-        <w:t xml:space="preserve"> (compared to a release within</w:t>
-      </w:r>
-      <w:r>
-        <w:rPr>
-          <w:lang w:val="en-US"/>
-        </w:rPr>
-        <w:t xml:space="preserve"> the</w:t>
-      </w:r>
-      <w:r>
-        <w:rPr>
-          <w:lang w:val="en-US"/>
-        </w:rPr>
-        <w:t xml:space="preserve"> same year)</w:t>
-      </w:r>
-      <w:r>
-        <w:rPr>
-          <w:lang w:val="en-US"/>
-        </w:rPr>
-        <w:t xml:space="preserve"> </w:t>
-      </w:r>
-      <w:r>
-        <w:rPr>
-          <w:lang w:val="en-US"/>
-        </w:rPr>
-        <w:t xml:space="preserve">and the last digit </w:t>
-      </w:r>
+        <w:t>Create delivery</w:t>
+      </w:r>
+      <w:r>
+        <w:rPr>
+          <w:lang w:val="en-US"/>
+        </w:rPr>
+        <w:t xml:space="preserve">. When deliverables under the columns </w:t>
+      </w:r>
+      <w:proofErr w:type="spellStart"/>
       <w:r>
         <w:rPr>
           <w:i/>
           <w:iCs/>
           <w:lang w:val="en-US"/>
         </w:rPr>
+        <w:t>Testanalyse</w:t>
+      </w:r>
+      <w:proofErr w:type="spellEnd"/>
+      <w:r>
+        <w:rPr>
+          <w:lang w:val="en-US"/>
+        </w:rPr>
+        <w:t xml:space="preserve"> and </w:t>
+      </w:r>
+      <w:r>
+        <w:rPr>
+          <w:i/>
+          <w:iCs/>
+          <w:lang w:val="en-US"/>
+        </w:rPr>
+        <w:t>Repository</w:t>
+      </w:r>
+      <w:r>
+        <w:rPr>
+          <w:lang w:val="en-US"/>
+        </w:rPr>
+        <w:t xml:space="preserve"> </w:t>
+      </w:r>
+      <w:r>
+        <w:rPr>
+          <w:lang w:val="en-US"/>
+        </w:rPr>
+        <w:t>are made available to TeamCity as well, the complete delivery packaging can be automated.</w:t>
+      </w:r>
+    </w:p>
+    <w:p>
+      <w:pPr>
+        <w:pStyle w:val="Heading1"/>
+        <w:rPr>
+          <w:lang w:val="en-US"/>
+        </w:rPr>
+      </w:pPr>
+      <w:r>
+        <w:rPr>
+          <w:lang w:val="en-US"/>
+        </w:rPr>
+        <w:t>Preparations</w:t>
+      </w:r>
+    </w:p>
+    <w:p>
+      <w:pPr>
+        <w:pStyle w:val="Heading2"/>
+        <w:rPr>
+          <w:lang w:val="en-US"/>
+        </w:rPr>
+      </w:pPr>
+      <w:r>
+        <w:rPr>
+          <w:lang w:val="en-US"/>
+        </w:rPr>
+        <w:t>New version number</w:t>
+      </w:r>
+    </w:p>
+    <w:p>
+      <w:pPr>
+        <w:rPr>
+          <w:lang w:val="en-US"/>
+        </w:rPr>
+      </w:pPr>
+      <w:r>
+        <w:rPr>
+          <w:lang w:val="en-US"/>
+        </w:rPr>
+        <w:t xml:space="preserve">Update the version number such that each release has </w:t>
+      </w:r>
+      <w:r>
+        <w:rPr>
+          <w:lang w:val="en-US"/>
+        </w:rPr>
+        <w:t>a</w:t>
+      </w:r>
+      <w:r>
+        <w:rPr>
+          <w:lang w:val="en-US"/>
+        </w:rPr>
+        <w:t xml:space="preserve"> unique version</w:t>
+      </w:r>
+      <w:r>
+        <w:rPr>
+          <w:lang w:val="en-US"/>
+        </w:rPr>
+        <w:t xml:space="preserve"> number.</w:t>
+      </w:r>
+    </w:p>
+    <w:p>
+      <w:pPr>
+        <w:rPr>
+          <w:lang w:val="en-US"/>
+        </w:rPr>
+      </w:pPr>
+      <w:r>
+        <w:rPr>
+          <w:lang w:val="en-US"/>
+        </w:rPr>
+        <w:lastRenderedPageBreak/>
+        <w:t xml:space="preserve">We use version of the form </w:t>
+      </w:r>
+      <w:proofErr w:type="spellStart"/>
+      <w:r>
+        <w:rPr>
+          <w:lang w:val="en-US"/>
+        </w:rPr>
+        <w:t>xx</w:t>
+      </w:r>
+      <w:r>
+        <w:rPr>
+          <w:lang w:val="en-US"/>
+        </w:rPr>
+        <w:t>.</w:t>
+      </w:r>
+      <w:r>
+        <w:rPr>
+          <w:lang w:val="en-US"/>
+        </w:rPr>
+        <w:t>y</w:t>
+      </w:r>
+      <w:r>
+        <w:rPr>
+          <w:lang w:val="en-US"/>
+        </w:rPr>
+        <w:t>.</w:t>
+      </w:r>
+      <w:r>
+        <w:rPr>
+          <w:lang w:val="en-US"/>
+        </w:rPr>
         <w:t>z</w:t>
       </w:r>
+      <w:proofErr w:type="spellEnd"/>
       <w:r>
         <w:rPr>
           <w:lang w:val="en-US"/>
@@ -276,6 +506,118 @@
         <w:rPr>
           <w:lang w:val="en-US"/>
         </w:rPr>
+        <w:t>with</w:t>
+      </w:r>
+      <w:r>
+        <w:rPr>
+          <w:lang w:val="en-US"/>
+        </w:rPr>
+        <w:t xml:space="preserve"> the first digits</w:t>
+      </w:r>
+      <w:r>
+        <w:rPr>
+          <w:lang w:val="en-US"/>
+        </w:rPr>
+        <w:t xml:space="preserve"> </w:t>
+      </w:r>
+      <w:r>
+        <w:rPr>
+          <w:i/>
+          <w:iCs/>
+          <w:lang w:val="en-US"/>
+        </w:rPr>
+        <w:t>xx</w:t>
+      </w:r>
+      <w:r>
+        <w:rPr>
+          <w:lang w:val="en-US"/>
+        </w:rPr>
+        <w:t xml:space="preserve"> being </w:t>
+      </w:r>
+      <w:r>
+        <w:rPr>
+          <w:lang w:val="en-US"/>
+        </w:rPr>
+        <w:t>the year (modulo 100)</w:t>
+      </w:r>
+      <w:r>
+        <w:rPr>
+          <w:lang w:val="en-US"/>
+        </w:rPr>
+        <w:t xml:space="preserve"> of release,</w:t>
+      </w:r>
+      <w:r>
+        <w:rPr>
+          <w:lang w:val="en-US"/>
+        </w:rPr>
+        <w:t xml:space="preserve"> the second digit</w:t>
+      </w:r>
+      <w:r>
+        <w:rPr>
+          <w:lang w:val="en-US"/>
+        </w:rPr>
+        <w:t xml:space="preserve"> y</w:t>
+      </w:r>
+      <w:r>
+        <w:rPr>
+          <w:lang w:val="en-US"/>
+        </w:rPr>
+        <w:t xml:space="preserve"> for a release with changes in the interface </w:t>
+      </w:r>
+      <w:r>
+        <w:rPr>
+          <w:lang w:val="en-US"/>
+        </w:rPr>
+        <w:t>or new features</w:t>
+      </w:r>
+      <w:r>
+        <w:rPr>
+          <w:lang w:val="en-US"/>
+        </w:rPr>
+        <w:t xml:space="preserve"> (compared to a release within</w:t>
+      </w:r>
+      <w:r>
+        <w:rPr>
+          <w:lang w:val="en-US"/>
+        </w:rPr>
+        <w:t xml:space="preserve"> the</w:t>
+      </w:r>
+      <w:r>
+        <w:rPr>
+          <w:lang w:val="en-US"/>
+        </w:rPr>
+        <w:t xml:space="preserve"> same year)</w:t>
+      </w:r>
+      <w:r>
+        <w:rPr>
+          <w:lang w:val="en-US"/>
+        </w:rPr>
+        <w:t xml:space="preserve"> </w:t>
+      </w:r>
+      <w:r>
+        <w:rPr>
+          <w:lang w:val="en-US"/>
+        </w:rPr>
+        <w:t xml:space="preserve">and the last digit </w:t>
+      </w:r>
+      <w:r>
+        <w:rPr>
+          <w:i/>
+          <w:iCs/>
+          <w:lang w:val="en-US"/>
+        </w:rPr>
+        <w:t>z</w:t>
+      </w:r>
+      <w:r>
+        <w:rPr>
+          <w:lang w:val="en-US"/>
+        </w:rPr>
+        <w:t xml:space="preserve"> </w:t>
+      </w:r>
+      <w:r>
+        <w:rPr>
+          <w:lang w:val="en-US"/>
+        </w:rPr>
         <w:t>for small updates/bug fixes.</w:t>
       </w:r>
       <w:r>
@@ -296,20 +638,36 @@
         <w:rPr>
           <w:lang w:val="en-US"/>
         </w:rPr>
-        <w:t>Select dependencies</w:t>
-      </w:r>
-    </w:p>
-    <w:p>
-      <w:pPr>
-        <w:rPr>
-          <w:lang w:val="en-US"/>
-        </w:rPr>
-      </w:pPr>
-      <w:r>
-        <w:rPr>
-          <w:lang w:val="en-US"/>
-        </w:rPr>
-        <w:t xml:space="preserve">DikesOvertopping depends on Fortran-Common-Library and is </w:t>
+        <w:t xml:space="preserve">Select </w:t>
+      </w:r>
+      <w:proofErr w:type="gramStart"/>
+      <w:r>
+        <w:rPr>
+          <w:lang w:val="en-US"/>
+        </w:rPr>
+        <w:t>dependencies</w:t>
+      </w:r>
+      <w:proofErr w:type="gramEnd"/>
+    </w:p>
+    <w:p>
+      <w:pPr>
+        <w:rPr>
+          <w:lang w:val="en-US"/>
+        </w:rPr>
+      </w:pPr>
+      <w:proofErr w:type="spellStart"/>
+      <w:r>
+        <w:rPr>
+          <w:lang w:val="en-US"/>
+        </w:rPr>
+        <w:t>DikesOvertopping</w:t>
+      </w:r>
+      <w:proofErr w:type="spellEnd"/>
+      <w:r>
+        <w:rPr>
+          <w:lang w:val="en-US"/>
+        </w:rPr>
+        <w:t xml:space="preserve"> depends on Fortran-Common-Library and is </w:t>
       </w:r>
       <w:r>
         <w:rPr>
@@ -346,7 +704,21 @@
         <w:rPr>
           <w:lang w:val="en-US"/>
         </w:rPr>
-        <w:t xml:space="preserve">a release of DikesOvertopping </w:t>
+        <w:t xml:space="preserve">a release of </w:t>
+      </w:r>
+      <w:proofErr w:type="spellStart"/>
+      <w:r>
+        <w:rPr>
+          <w:lang w:val="en-US"/>
+        </w:rPr>
+        <w:t>DikesOvertopping</w:t>
+      </w:r>
+      <w:proofErr w:type="spellEnd"/>
+      <w:r>
+        <w:rPr>
+          <w:lang w:val="en-US"/>
+        </w:rPr>
+        <w:t xml:space="preserve"> </w:t>
       </w:r>
       <w:r>
         <w:rPr>
@@ -1071,7 +1443,6 @@
   <w:style w:type="character" w:default="1" w:styleId="DefaultParagraphFont">
     <w:name w:val="Default Paragraph Font"/>
     <w:uiPriority w:val="1"/>
-    <w:semiHidden/>
     <w:unhideWhenUsed/>
   </w:style>
   <w:style w:type="table" w:default="1" w:styleId="TableNormal">

</xml_diff>